<commit_message>
Se agrego evidencia de que se realizaron unas correcciones
</commit_message>
<xml_diff>
--- a/Pruebas.docx
+++ b/Pruebas.docx
@@ -110,10 +110,7 @@
       </w:pPr>
       <w:r>
         <w:lastRenderedPageBreak/>
-        <w:t xml:space="preserve">Login of a user: </w:t>
-      </w:r>
-      <w:r>
-        <w:t>Successful</w:t>
+        <w:t>Login of a user: Successful</w:t>
       </w:r>
     </w:p>
     <w:p>
@@ -282,19 +279,13 @@
       </w:pPr>
       <w:r>
         <w:lastRenderedPageBreak/>
-        <w:t xml:space="preserve">Registry of a user: </w:t>
-      </w:r>
-      <w:r>
-        <w:t xml:space="preserve">Not </w:t>
+        <w:t xml:space="preserve">Registry of a user: Not </w:t>
       </w:r>
       <w:r>
         <w:t>s</w:t>
       </w:r>
       <w:r>
-        <w:t>uccessfu</w:t>
-      </w:r>
-      <w:r>
-        <w:t>l</w:t>
+        <w:t>uccessful</w:t>
       </w:r>
     </w:p>
     <w:p>
@@ -384,10 +375,7 @@
       </w:pPr>
       <w:r>
         <w:lastRenderedPageBreak/>
-        <w:t xml:space="preserve">Login of a user: </w:t>
-      </w:r>
-      <w:r>
-        <w:t xml:space="preserve">Not </w:t>
+        <w:t xml:space="preserve">Login of a user: Not </w:t>
       </w:r>
       <w:r>
         <w:t>s</w:t>
@@ -603,13 +591,7 @@
       </w:pPr>
       <w:r>
         <w:lastRenderedPageBreak/>
-        <w:t xml:space="preserve">Add Reminder: </w:t>
-      </w:r>
-      <w:r>
-        <w:t xml:space="preserve"> Not s</w:t>
-      </w:r>
-      <w:r>
-        <w:t>uccessful</w:t>
+        <w:t>Add Reminder:  Not successful</w:t>
       </w:r>
     </w:p>
     <w:p>
@@ -912,8 +894,6 @@
         <w:lastRenderedPageBreak/>
         <w:t>MongoDB</w:t>
       </w:r>
-      <w:bookmarkStart w:id="0" w:name="_GoBack"/>
-      <w:bookmarkEnd w:id="0"/>
       <w:proofErr w:type="spellEnd"/>
     </w:p>
     <w:p>
@@ -1097,8 +1077,162 @@
         </w:drawing>
       </w:r>
     </w:p>
+    <w:p>
+      <w:pPr>
+        <w:jc w:val="center"/>
+        <w:rPr>
+          <w:lang w:val="es-ES"/>
+        </w:rPr>
+      </w:pPr>
+    </w:p>
+    <w:p>
+      <w:pPr>
+        <w:jc w:val="center"/>
+        <w:rPr>
+          <w:lang w:val="es-ES"/>
+        </w:rPr>
+      </w:pPr>
+      <w:r>
+        <w:rPr>
+          <w:lang w:val="es-ES"/>
+        </w:rPr>
+        <w:lastRenderedPageBreak/>
+        <w:t>Correcciones a la agenda</w:t>
+      </w:r>
+    </w:p>
+    <w:p>
+      <w:pPr>
+        <w:jc w:val="center"/>
+        <w:rPr>
+          <w:lang w:val="es-ES"/>
+        </w:rPr>
+      </w:pPr>
+    </w:p>
+    <w:p>
+      <w:pPr>
+        <w:jc w:val="center"/>
+        <w:rPr>
+          <w:lang w:val="es-ES"/>
+        </w:rPr>
+      </w:pPr>
+      <w:r>
+        <w:rPr>
+          <w:noProof/>
+        </w:rPr>
+        <w:drawing>
+          <wp:inline distT="0" distB="0" distL="0" distR="0" wp14:anchorId="64CD2138" wp14:editId="585941B1">
+            <wp:extent cx="9766935" cy="5295265"/>
+            <wp:effectExtent l="0" t="0" r="5715" b="635"/>
+            <wp:docPr id="14" name="Imagen 14"/>
+            <wp:cNvGraphicFramePr>
+              <a:graphicFrameLocks xmlns:a="http://schemas.openxmlformats.org/drawingml/2006/main" noChangeAspect="1"/>
+            </wp:cNvGraphicFramePr>
+            <a:graphic xmlns:a="http://schemas.openxmlformats.org/drawingml/2006/main">
+              <a:graphicData uri="http://schemas.openxmlformats.org/drawingml/2006/picture">
+                <pic:pic xmlns:pic="http://schemas.openxmlformats.org/drawingml/2006/picture">
+                  <pic:nvPicPr>
+                    <pic:cNvPr id="1" name=""/>
+                    <pic:cNvPicPr/>
+                  </pic:nvPicPr>
+                  <pic:blipFill>
+                    <a:blip r:embed="rId18"/>
+                    <a:stretch>
+                      <a:fillRect/>
+                    </a:stretch>
+                  </pic:blipFill>
+                  <pic:spPr>
+                    <a:xfrm>
+                      <a:off x="0" y="0"/>
+                      <a:ext cx="9766935" cy="5295265"/>
+                    </a:xfrm>
+                    <a:prstGeom prst="rect">
+                      <a:avLst/>
+                    </a:prstGeom>
+                  </pic:spPr>
+                </pic:pic>
+              </a:graphicData>
+            </a:graphic>
+          </wp:inline>
+        </w:drawing>
+      </w:r>
+    </w:p>
+    <w:p>
+      <w:pPr>
+        <w:jc w:val="center"/>
+        <w:rPr>
+          <w:lang w:val="es-ES"/>
+        </w:rPr>
+      </w:pPr>
+    </w:p>
+    <w:p>
+      <w:pPr>
+        <w:jc w:val="center"/>
+        <w:rPr>
+          <w:lang w:val="es-ES"/>
+        </w:rPr>
+      </w:pPr>
+    </w:p>
+    <w:p>
+      <w:pPr>
+        <w:jc w:val="center"/>
+        <w:rPr>
+          <w:lang w:val="es-ES"/>
+        </w:rPr>
+      </w:pPr>
+    </w:p>
+    <w:p>
+      <w:pPr>
+        <w:jc w:val="center"/>
+        <w:rPr>
+          <w:lang w:val="es-ES"/>
+        </w:rPr>
+      </w:pPr>
+      <w:bookmarkStart w:id="0" w:name="_GoBack"/>
+      <w:r>
+        <w:rPr>
+          <w:noProof/>
+        </w:rPr>
+        <w:lastRenderedPageBreak/>
+        <w:drawing>
+          <wp:inline distT="0" distB="0" distL="0" distR="0" wp14:anchorId="4E417D73" wp14:editId="439F70F7">
+            <wp:extent cx="9766935" cy="5295265"/>
+            <wp:effectExtent l="0" t="0" r="5715" b="635"/>
+            <wp:docPr id="15" name="Imagen 15"/>
+            <wp:cNvGraphicFramePr>
+              <a:graphicFrameLocks xmlns:a="http://schemas.openxmlformats.org/drawingml/2006/main" noChangeAspect="1"/>
+            </wp:cNvGraphicFramePr>
+            <a:graphic xmlns:a="http://schemas.openxmlformats.org/drawingml/2006/main">
+              <a:graphicData uri="http://schemas.openxmlformats.org/drawingml/2006/picture">
+                <pic:pic xmlns:pic="http://schemas.openxmlformats.org/drawingml/2006/picture">
+                  <pic:nvPicPr>
+                    <pic:cNvPr id="1" name=""/>
+                    <pic:cNvPicPr/>
+                  </pic:nvPicPr>
+                  <pic:blipFill>
+                    <a:blip r:embed="rId19"/>
+                    <a:stretch>
+                      <a:fillRect/>
+                    </a:stretch>
+                  </pic:blipFill>
+                  <pic:spPr>
+                    <a:xfrm>
+                      <a:off x="0" y="0"/>
+                      <a:ext cx="9766935" cy="5295265"/>
+                    </a:xfrm>
+                    <a:prstGeom prst="rect">
+                      <a:avLst/>
+                    </a:prstGeom>
+                  </pic:spPr>
+                </pic:pic>
+              </a:graphicData>
+            </a:graphic>
+          </wp:inline>
+        </w:drawing>
+      </w:r>
+      <w:bookmarkEnd w:id="0"/>
+    </w:p>
     <w:sectPr>
-      <w:headerReference w:type="default" r:id="rId18"/>
+      <w:headerReference w:type="default" r:id="rId20"/>
       <w:pgSz w:w="15840" w:h="12240" w:orient="landscape"/>
       <w:pgMar w:top="357" w:right="289" w:bottom="369" w:left="170" w:header="709" w:footer="709" w:gutter="0"/>
       <w:cols w:space="708"/>

</xml_diff>